<commit_message>
Final layout changes for RC1
</commit_message>
<xml_diff>
--- a/v1-2/FIX_TechStd_Style_MASTER.docx
+++ b/v1-2/FIX_TechStd_Style_MASTER.docx
@@ -4,7 +4,7 @@
   <w:body>
     <w:p>
       <w:pPr>
-        <w:pStyle w:val="Titel"/>
+        <w:pStyle w:val="Title"/>
         <w:outlineLvl w:val="0"/>
       </w:pPr>
       <w:bookmarkStart w:id="0" w:name="_Toc6050398"/>
@@ -15,7 +15,7 @@
     </w:p>
     <w:p>
       <w:pPr>
-        <w:pStyle w:val="Untertitel"/>
+        <w:pStyle w:val="Subtitle"/>
       </w:pPr>
       <w:bookmarkStart w:id="1" w:name="DocTitle"/>
       <w:r>
@@ -48,7 +48,7 @@
     </w:p>
     <w:p>
       <w:pPr>
-        <w:pStyle w:val="Datum"/>
+        <w:pStyle w:val="Date"/>
       </w:pPr>
       <w:bookmarkStart w:id="2" w:name="RevDate"/>
       <w:r>
@@ -72,7 +72,7 @@
     </w:p>
     <w:p>
       <w:pPr>
-        <w:pStyle w:val="Inhaltsverzeichnisberschrift"/>
+        <w:pStyle w:val="TOCHeading"/>
         <w:tabs>
           <w:tab w:val="left" w:pos="4278"/>
         </w:tabs>
@@ -105,7 +105,7 @@
     </w:p>
     <w:p>
       <w:pPr>
-        <w:pStyle w:val="Verzeichnis1"/>
+        <w:pStyle w:val="TOC1"/>
         <w:rPr>
           <w:rFonts w:asciiTheme="minorHAnsi" w:eastAsiaTheme="minorEastAsia" w:hAnsiTheme="minorHAnsi"/>
           <w:b w:val="0"/>
@@ -191,7 +191,7 @@
     </w:p>
     <w:p>
       <w:pPr>
-        <w:pStyle w:val="Verzeichnis2"/>
+        <w:pStyle w:val="TOC2"/>
         <w:rPr>
           <w:rFonts w:asciiTheme="minorHAnsi" w:eastAsiaTheme="minorEastAsia" w:hAnsiTheme="minorHAnsi"/>
           <w:noProof/>
@@ -275,7 +275,7 @@
     </w:p>
     <w:p>
       <w:pPr>
-        <w:pStyle w:val="Verzeichnis3"/>
+        <w:pStyle w:val="TOC3"/>
         <w:rPr>
           <w:rFonts w:asciiTheme="minorHAnsi" w:eastAsiaTheme="minorEastAsia" w:hAnsiTheme="minorHAnsi"/>
           <w:noProof/>
@@ -359,7 +359,7 @@
     </w:p>
     <w:p>
       <w:pPr>
-        <w:pStyle w:val="Verzeichnis4"/>
+        <w:pStyle w:val="TOC4"/>
         <w:rPr>
           <w:rFonts w:asciiTheme="minorHAnsi" w:eastAsiaTheme="minorEastAsia" w:hAnsiTheme="minorHAnsi"/>
           <w:sz w:val="22"/>
@@ -432,7 +432,7 @@
     </w:p>
     <w:p>
       <w:pPr>
-        <w:pStyle w:val="Verzeichnis1"/>
+        <w:pStyle w:val="TOC1"/>
         <w:rPr>
           <w:rFonts w:asciiTheme="minorHAnsi" w:eastAsiaTheme="minorEastAsia" w:hAnsiTheme="minorHAnsi"/>
           <w:b w:val="0"/>
@@ -501,7 +501,7 @@
     </w:p>
     <w:p>
       <w:pPr>
-        <w:pStyle w:val="Textkrper"/>
+        <w:pStyle w:val="BodyText"/>
       </w:pPr>
       <w:r>
         <w:rPr>
@@ -512,7 +512,7 @@
     </w:p>
     <w:p>
       <w:pPr>
-        <w:pStyle w:val="berschrift1"/>
+        <w:pStyle w:val="Heading1"/>
       </w:pPr>
       <w:bookmarkStart w:id="3" w:name="_Toc42441722"/>
       <w:bookmarkStart w:id="4" w:name="heading-1"/>
@@ -531,7 +531,7 @@
     </w:p>
     <w:p>
       <w:pPr>
-        <w:pStyle w:val="Textkrper"/>
+        <w:pStyle w:val="BodyText"/>
       </w:pPr>
       <w:r>
         <w:t>Text of Heading 1</w:t>
@@ -539,7 +539,7 @@
     </w:p>
     <w:p>
       <w:pPr>
-        <w:pStyle w:val="berschrift2"/>
+        <w:pStyle w:val="Heading2"/>
       </w:pPr>
       <w:bookmarkStart w:id="5" w:name="_Toc6050261"/>
       <w:bookmarkStart w:id="6" w:name="_Toc42441723"/>
@@ -559,7 +559,7 @@
     </w:p>
     <w:p>
       <w:pPr>
-        <w:pStyle w:val="Textkrper"/>
+        <w:pStyle w:val="BodyText"/>
       </w:pPr>
       <w:r>
         <w:t>Text of Heading 2</w:t>
@@ -567,7 +567,7 @@
     </w:p>
     <w:p>
       <w:pPr>
-        <w:pStyle w:val="berschrift3"/>
+        <w:pStyle w:val="Heading3"/>
       </w:pPr>
       <w:bookmarkStart w:id="8" w:name="_Toc6050262"/>
       <w:bookmarkStart w:id="9" w:name="_Toc42441724"/>
@@ -587,7 +587,7 @@
     </w:p>
     <w:p>
       <w:pPr>
-        <w:pStyle w:val="Textkrper"/>
+        <w:pStyle w:val="BodyText"/>
       </w:pPr>
       <w:r>
         <w:t>Text of Heading 3</w:t>
@@ -595,7 +595,7 @@
     </w:p>
     <w:p>
       <w:pPr>
-        <w:pStyle w:val="berschrift4"/>
+        <w:pStyle w:val="Heading4"/>
       </w:pPr>
       <w:bookmarkStart w:id="11" w:name="_Toc6050263"/>
       <w:bookmarkStart w:id="12" w:name="_Toc42441725"/>
@@ -615,7 +615,7 @@
     </w:p>
     <w:p>
       <w:pPr>
-        <w:pStyle w:val="Textkrper"/>
+        <w:pStyle w:val="BodyText"/>
       </w:pPr>
       <w:r>
         <w:t>Text of Heading 4</w:t>
@@ -623,7 +623,7 @@
     </w:p>
     <w:p>
       <w:pPr>
-        <w:pStyle w:val="berschrift5"/>
+        <w:pStyle w:val="Heading5"/>
       </w:pPr>
       <w:r>
         <w:t>Heading</w:t>
@@ -634,7 +634,7 @@
     </w:p>
     <w:p>
       <w:pPr>
-        <w:pStyle w:val="Textkrper"/>
+        <w:pStyle w:val="BodyText"/>
       </w:pPr>
       <w:r>
         <w:t>Text of Heading 5</w:t>
@@ -642,7 +642,7 @@
     </w:p>
     <w:p>
       <w:pPr>
-        <w:pStyle w:val="Textkrper"/>
+        <w:pStyle w:val="BodyText"/>
       </w:pPr>
     </w:p>
     <w:p>
@@ -663,7 +663,7 @@
     </w:p>
     <w:p>
       <w:pPr>
-        <w:pStyle w:val="Textkrper"/>
+        <w:pStyle w:val="BodyText"/>
       </w:pPr>
       <w:r>
         <w:t xml:space="preserve">Body Text. Body Text Char.    </w:t>
@@ -690,7 +690,7 @@
       </w:r>
       <w:r>
         <w:rPr>
-          <w:rStyle w:val="Funotenzeichen"/>
+          <w:rStyle w:val="FootnoteReference"/>
         </w:rPr>
         <w:footnoteReference w:id="1"/>
       </w:r>
@@ -762,7 +762,7 @@
     </w:p>
     <w:p>
       <w:pPr>
-        <w:pStyle w:val="Blocktext"/>
+        <w:pStyle w:val="BlockText"/>
       </w:pPr>
       <w:r>
         <w:t xml:space="preserve">Block Text. </w:t>
@@ -778,7 +778,7 @@
     </w:p>
     <w:p>
       <w:pPr>
-        <w:pStyle w:val="Textkrper"/>
+        <w:pStyle w:val="BodyText"/>
       </w:pPr>
       <w:r>
         <w:rPr>
@@ -1128,7 +1128,7 @@
     </w:p>
     <w:p>
       <w:pPr>
-        <w:pStyle w:val="Textkrper"/>
+        <w:pStyle w:val="BodyText"/>
       </w:pPr>
       <w:proofErr w:type="spellStart"/>
       <w:r>
@@ -1146,7 +1146,7 @@
     </w:p>
     <w:p>
       <w:pPr>
-        <w:pStyle w:val="Textkrper"/>
+        <w:pStyle w:val="BodyText"/>
       </w:pPr>
     </w:p>
     <w:tbl>
@@ -1425,7 +1425,7 @@
     </w:tbl>
     <w:p>
       <w:pPr>
-        <w:pStyle w:val="Textkrper"/>
+        <w:pStyle w:val="BodyText"/>
       </w:pPr>
     </w:p>
     <w:p>
@@ -1499,7 +1499,7 @@
     </w:p>
     <w:p>
       <w:pPr>
-        <w:pStyle w:val="Textkrper"/>
+        <w:pStyle w:val="BodyText"/>
       </w:pPr>
     </w:p>
     <w:p>
@@ -1526,7 +1526,7 @@
     </w:p>
     <w:p>
       <w:pPr>
-        <w:pStyle w:val="Listenabsatz"/>
+        <w:pStyle w:val="ListParagraph"/>
       </w:pPr>
       <w:r>
         <w:t xml:space="preserve">List paragraph </w:t>
@@ -1697,7 +1697,7 @@
     </w:p>
     <w:p>
       <w:pPr>
-        <w:pStyle w:val="Textkrper"/>
+        <w:pStyle w:val="BodyText"/>
       </w:pPr>
     </w:p>
     <w:p>
@@ -1711,12 +1711,12 @@
     </w:p>
     <w:p>
       <w:pPr>
-        <w:pStyle w:val="Textkrper"/>
+        <w:pStyle w:val="BodyText"/>
       </w:pPr>
     </w:p>
     <w:p>
       <w:pPr>
-        <w:pStyle w:val="Textkrper"/>
+        <w:pStyle w:val="BodyText"/>
       </w:pPr>
     </w:p>
     <w:p>
@@ -1733,7 +1733,7 @@
     </w:p>
     <w:p>
       <w:pPr>
-        <w:pStyle w:val="Textkrper"/>
+        <w:pStyle w:val="BodyText"/>
       </w:pPr>
       <w:r>
         <w:t>This is to start a new page with a larger, left aligned title. It will not be added to the table of contents.</w:t>
@@ -1741,7 +1741,7 @@
     </w:p>
     <w:p>
       <w:pPr>
-        <w:pStyle w:val="Textkrper"/>
+        <w:pStyle w:val="BodyText"/>
       </w:pPr>
       <w:r>
         <w:t>It can be accessed from markdown as follows:</w:t>
@@ -1749,7 +1749,7 @@
     </w:p>
     <w:p>
       <w:pPr>
-        <w:pStyle w:val="Textkrper"/>
+        <w:pStyle w:val="BodyText"/>
       </w:pPr>
       <w:proofErr w:type="gramStart"/>
       <w:r>
@@ -1762,7 +1762,7 @@
     </w:p>
     <w:p>
       <w:pPr>
-        <w:pStyle w:val="Textkrper"/>
+        <w:pStyle w:val="BodyText"/>
       </w:pPr>
       <w:r>
         <w:t>Text to be displayed at the top of a new page\</w:t>
@@ -1778,7 +1778,7 @@
     </w:p>
     <w:p>
       <w:pPr>
-        <w:pStyle w:val="Textkrper"/>
+        <w:pStyle w:val="BodyText"/>
       </w:pPr>
       <w:r>
         <w:t>:::</w:t>
@@ -1795,7 +1795,7 @@
     </w:p>
     <w:p>
       <w:pPr>
-        <w:pStyle w:val="Textkrper"/>
+        <w:pStyle w:val="BodyText"/>
       </w:pPr>
       <w:r>
         <w:t>This is to start a new page with a small, left aligned title. It will not be added to the table of contents.</w:t>
@@ -1803,7 +1803,7 @@
     </w:p>
     <w:p>
       <w:pPr>
-        <w:pStyle w:val="Textkrper"/>
+        <w:pStyle w:val="BodyText"/>
       </w:pPr>
       <w:r>
         <w:t>It can be accessed from markdown as follows:</w:t>
@@ -1811,7 +1811,7 @@
     </w:p>
     <w:p>
       <w:pPr>
-        <w:pStyle w:val="Textkrper"/>
+        <w:pStyle w:val="BodyText"/>
       </w:pPr>
       <w:proofErr w:type="gramStart"/>
       <w:r>
@@ -1832,7 +1832,7 @@
     </w:p>
     <w:p>
       <w:pPr>
-        <w:pStyle w:val="Textkrper"/>
+        <w:pStyle w:val="BodyText"/>
       </w:pPr>
       <w:r>
         <w:t>Text to be displayed at the top of a new page\</w:t>
@@ -1848,7 +1848,7 @@
     </w:p>
     <w:p>
       <w:pPr>
-        <w:pStyle w:val="Textkrper"/>
+        <w:pStyle w:val="BodyText"/>
       </w:pPr>
       <w:r>
         <w:t>:::</w:t>
@@ -1856,7 +1856,7 @@
     </w:p>
     <w:p>
       <w:pPr>
-        <w:pStyle w:val="Textkrper"/>
+        <w:pStyle w:val="BodyText"/>
       </w:pPr>
     </w:p>
     <w:p>
@@ -1872,7 +1872,7 @@
     </w:p>
     <w:p>
       <w:pPr>
-        <w:pStyle w:val="Textkrper"/>
+        <w:pStyle w:val="BodyText"/>
       </w:pPr>
       <w:r>
         <w:t>This is to start a new page with a larger, centered title. It will be added as an entry to the table of contents. It can be accessed from markdown as follows:</w:t>
@@ -1880,7 +1880,7 @@
     </w:p>
     <w:p>
       <w:pPr>
-        <w:pStyle w:val="Textkrper"/>
+        <w:pStyle w:val="BodyText"/>
       </w:pPr>
       <w:proofErr w:type="gramStart"/>
       <w:r>
@@ -1893,7 +1893,7 @@
     </w:p>
     <w:p>
       <w:pPr>
-        <w:pStyle w:val="Textkrper"/>
+        <w:pStyle w:val="BodyText"/>
       </w:pPr>
       <w:r>
         <w:t>Text to be displayed at the top of a new page\</w:t>
@@ -1909,17 +1909,19 @@
     </w:p>
     <w:p>
       <w:pPr>
-        <w:pStyle w:val="Textkrper"/>
+        <w:pStyle w:val="BodyText"/>
       </w:pPr>
       <w:r>
         <w:t>:::</w:t>
       </w:r>
     </w:p>
     <w:sectPr>
-      <w:headerReference w:type="default" r:id="rId10"/>
-      <w:footerReference w:type="default" r:id="rId11"/>
-      <w:headerReference w:type="first" r:id="rId12"/>
-      <w:footerReference w:type="first" r:id="rId13"/>
+      <w:headerReference w:type="even" r:id="rId10"/>
+      <w:headerReference w:type="default" r:id="rId11"/>
+      <w:footerReference w:type="even" r:id="rId12"/>
+      <w:footerReference w:type="default" r:id="rId13"/>
+      <w:headerReference w:type="first" r:id="rId14"/>
+      <w:footerReference w:type="first" r:id="rId15"/>
       <w:pgSz w:w="11900" w:h="16840"/>
       <w:pgMar w:top="1134" w:right="1134" w:bottom="1134" w:left="1134" w:header="1134" w:footer="454" w:gutter="0"/>
       <w:cols w:space="708"/>
@@ -1959,7 +1961,17 @@
 <w:ftr xmlns:wpc="http://schemas.microsoft.com/office/word/2010/wordprocessingCanvas" xmlns:cx="http://schemas.microsoft.com/office/drawing/2014/chartex" xmlns:cx1="http://schemas.microsoft.com/office/drawing/2015/9/8/chartex" xmlns:cx2="http://schemas.microsoft.com/office/drawing/2015/10/21/chartex" xmlns:cx3="http://schemas.microsoft.com/office/drawing/2016/5/9/chartex" xmlns:cx4="http://schemas.microsoft.com/office/drawing/2016/5/10/chartex" xmlns:cx5="http://schemas.microsoft.com/office/drawing/2016/5/11/chartex" xmlns:cx6="http://schemas.microsoft.com/office/drawing/2016/5/12/chartex" xmlns:cx7="http://schemas.microsoft.com/office/drawing/2016/5/13/chartex" xmlns:cx8="http://schemas.microsoft.com/office/drawing/2016/5/14/chartex" xmlns:mc="http://schemas.openxmlformats.org/markup-compatibility/2006" xmlns:aink="http://schemas.microsoft.com/office/drawing/2016/ink" xmlns:am3d="http://schemas.microsoft.com/office/drawing/2017/model3d" xmlns:o="urn:schemas-microsoft-com:office:office" xmlns:r="http://schemas.openxmlformats.org/officeDocument/2006/relationships" xmlns:m="http://schemas.openxmlformats.org/officeDocument/2006/math" xmlns:v="urn:schemas-microsoft-com:vml" xmlns:wp14="http://schemas.microsoft.com/office/word/2010/wordprocessingDrawing" xmlns:wp="http://schemas.openxmlformats.org/drawingml/2006/wordprocessingDrawing" xmlns:w10="urn:schemas-microsoft-com:office:word" xmlns:w="http://schemas.openxmlformats.org/wordprocessingml/2006/main" xmlns:w14="http://schemas.microsoft.com/office/word/2010/wordml" xmlns:w15="http://schemas.microsoft.com/office/word/2012/wordml" xmlns:w16cex="http://schemas.microsoft.com/office/word/2018/wordml/cex" xmlns:w16cid="http://schemas.microsoft.com/office/word/2016/wordml/cid" xmlns:w16="http://schemas.microsoft.com/office/word/2018/wordml" xmlns:w16se="http://schemas.microsoft.com/office/word/2015/wordml/symex" xmlns:wpg="http://schemas.microsoft.com/office/word/2010/wordprocessingGroup" xmlns:wpi="http://schemas.microsoft.com/office/word/2010/wordprocessingInk" xmlns:wne="http://schemas.microsoft.com/office/word/2006/wordml" xmlns:wps="http://schemas.microsoft.com/office/word/2010/wordprocessingShape" mc:Ignorable="w14 w15 w16se w16cid w16 w16cex wp14">
   <w:p>
     <w:pPr>
-      <w:pStyle w:val="Fuzeile"/>
+      <w:pStyle w:val="Footer"/>
+    </w:pPr>
+  </w:p>
+</w:ftr>
+</file>
+
+<file path=word/footer2.xml><?xml version="1.0" encoding="utf-8"?>
+<w:ftr xmlns:wpc="http://schemas.microsoft.com/office/word/2010/wordprocessingCanvas" xmlns:cx="http://schemas.microsoft.com/office/drawing/2014/chartex" xmlns:cx1="http://schemas.microsoft.com/office/drawing/2015/9/8/chartex" xmlns:cx2="http://schemas.microsoft.com/office/drawing/2015/10/21/chartex" xmlns:cx3="http://schemas.microsoft.com/office/drawing/2016/5/9/chartex" xmlns:cx4="http://schemas.microsoft.com/office/drawing/2016/5/10/chartex" xmlns:cx5="http://schemas.microsoft.com/office/drawing/2016/5/11/chartex" xmlns:cx6="http://schemas.microsoft.com/office/drawing/2016/5/12/chartex" xmlns:cx7="http://schemas.microsoft.com/office/drawing/2016/5/13/chartex" xmlns:cx8="http://schemas.microsoft.com/office/drawing/2016/5/14/chartex" xmlns:mc="http://schemas.openxmlformats.org/markup-compatibility/2006" xmlns:aink="http://schemas.microsoft.com/office/drawing/2016/ink" xmlns:am3d="http://schemas.microsoft.com/office/drawing/2017/model3d" xmlns:o="urn:schemas-microsoft-com:office:office" xmlns:r="http://schemas.openxmlformats.org/officeDocument/2006/relationships" xmlns:m="http://schemas.openxmlformats.org/officeDocument/2006/math" xmlns:v="urn:schemas-microsoft-com:vml" xmlns:wp14="http://schemas.microsoft.com/office/word/2010/wordprocessingDrawing" xmlns:wp="http://schemas.openxmlformats.org/drawingml/2006/wordprocessingDrawing" xmlns:w10="urn:schemas-microsoft-com:office:word" xmlns:w="http://schemas.openxmlformats.org/wordprocessingml/2006/main" xmlns:w14="http://schemas.microsoft.com/office/word/2010/wordml" xmlns:w15="http://schemas.microsoft.com/office/word/2012/wordml" xmlns:w16cex="http://schemas.microsoft.com/office/word/2018/wordml/cex" xmlns:w16cid="http://schemas.microsoft.com/office/word/2016/wordml/cid" xmlns:w16="http://schemas.microsoft.com/office/word/2018/wordml" xmlns:w16se="http://schemas.microsoft.com/office/word/2015/wordml/symex" xmlns:wpg="http://schemas.microsoft.com/office/word/2010/wordprocessingGroup" xmlns:wpi="http://schemas.microsoft.com/office/word/2010/wordprocessingInk" xmlns:wne="http://schemas.microsoft.com/office/word/2006/wordml" xmlns:wps="http://schemas.microsoft.com/office/word/2010/wordprocessingShape" mc:Ignorable="w14 w15 w16se w16cid w16 w16cex wp14">
+  <w:p>
+    <w:pPr>
+      <w:pStyle w:val="Footer"/>
       <w:pBdr>
         <w:top w:val="single" w:sz="2" w:space="1" w:color="auto"/>
       </w:pBdr>
@@ -2057,11 +2069,11 @@
 </w:ftr>
 </file>
 
-<file path=word/footer2.xml><?xml version="1.0" encoding="utf-8"?>
+<file path=word/footer3.xml><?xml version="1.0" encoding="utf-8"?>
 <w:ftr xmlns:wpc="http://schemas.microsoft.com/office/word/2010/wordprocessingCanvas" xmlns:cx="http://schemas.microsoft.com/office/drawing/2014/chartex" xmlns:cx1="http://schemas.microsoft.com/office/drawing/2015/9/8/chartex" xmlns:cx2="http://schemas.microsoft.com/office/drawing/2015/10/21/chartex" xmlns:cx3="http://schemas.microsoft.com/office/drawing/2016/5/9/chartex" xmlns:cx4="http://schemas.microsoft.com/office/drawing/2016/5/10/chartex" xmlns:cx5="http://schemas.microsoft.com/office/drawing/2016/5/11/chartex" xmlns:cx6="http://schemas.microsoft.com/office/drawing/2016/5/12/chartex" xmlns:cx7="http://schemas.microsoft.com/office/drawing/2016/5/13/chartex" xmlns:cx8="http://schemas.microsoft.com/office/drawing/2016/5/14/chartex" xmlns:mc="http://schemas.openxmlformats.org/markup-compatibility/2006" xmlns:aink="http://schemas.microsoft.com/office/drawing/2016/ink" xmlns:am3d="http://schemas.microsoft.com/office/drawing/2017/model3d" xmlns:o="urn:schemas-microsoft-com:office:office" xmlns:r="http://schemas.openxmlformats.org/officeDocument/2006/relationships" xmlns:m="http://schemas.openxmlformats.org/officeDocument/2006/math" xmlns:v="urn:schemas-microsoft-com:vml" xmlns:wp14="http://schemas.microsoft.com/office/word/2010/wordprocessingDrawing" xmlns:wp="http://schemas.openxmlformats.org/drawingml/2006/wordprocessingDrawing" xmlns:w10="urn:schemas-microsoft-com:office:word" xmlns:w="http://schemas.openxmlformats.org/wordprocessingml/2006/main" xmlns:w14="http://schemas.microsoft.com/office/word/2010/wordml" xmlns:w15="http://schemas.microsoft.com/office/word/2012/wordml" xmlns:w16cex="http://schemas.microsoft.com/office/word/2018/wordml/cex" xmlns:w16cid="http://schemas.microsoft.com/office/word/2016/wordml/cid" xmlns:w16="http://schemas.microsoft.com/office/word/2018/wordml" xmlns:w16se="http://schemas.microsoft.com/office/word/2015/wordml/symex" xmlns:wpg="http://schemas.microsoft.com/office/word/2010/wordprocessingGroup" xmlns:wpi="http://schemas.microsoft.com/office/word/2010/wordprocessingInk" xmlns:wne="http://schemas.microsoft.com/office/word/2006/wordml" xmlns:wps="http://schemas.microsoft.com/office/word/2010/wordprocessingShape" mc:Ignorable="w14 w15 w16se w16cid w16 w16cex wp14">
   <w:p>
     <w:pPr>
-      <w:pStyle w:val="Fuzeile"/>
+      <w:pStyle w:val="Footer"/>
       <w:pBdr>
         <w:top w:val="single" w:sz="4" w:space="1" w:color="auto"/>
       </w:pBdr>
@@ -2116,7 +2128,7 @@
   <w:footnote w:id="1">
     <w:p>
       <w:pPr>
-        <w:pStyle w:val="Funotentext"/>
+        <w:pStyle w:val="FootnoteText"/>
         <w:rPr>
           <w:rFonts w:cs="Arial"/>
           <w:szCs w:val="16"/>
@@ -2124,7 +2136,7 @@
       </w:pPr>
       <w:r>
         <w:rPr>
-          <w:rStyle w:val="Funotenzeichen"/>
+          <w:rStyle w:val="FootnoteReference"/>
           <w:rFonts w:cs="Arial"/>
           <w:szCs w:val="16"/>
         </w:rPr>
@@ -2146,7 +2158,17 @@
 <w:hdr xmlns:wpc="http://schemas.microsoft.com/office/word/2010/wordprocessingCanvas" xmlns:cx="http://schemas.microsoft.com/office/drawing/2014/chartex" xmlns:cx1="http://schemas.microsoft.com/office/drawing/2015/9/8/chartex" xmlns:cx2="http://schemas.microsoft.com/office/drawing/2015/10/21/chartex" xmlns:cx3="http://schemas.microsoft.com/office/drawing/2016/5/9/chartex" xmlns:cx4="http://schemas.microsoft.com/office/drawing/2016/5/10/chartex" xmlns:cx5="http://schemas.microsoft.com/office/drawing/2016/5/11/chartex" xmlns:cx6="http://schemas.microsoft.com/office/drawing/2016/5/12/chartex" xmlns:cx7="http://schemas.microsoft.com/office/drawing/2016/5/13/chartex" xmlns:cx8="http://schemas.microsoft.com/office/drawing/2016/5/14/chartex" xmlns:mc="http://schemas.openxmlformats.org/markup-compatibility/2006" xmlns:aink="http://schemas.microsoft.com/office/drawing/2016/ink" xmlns:am3d="http://schemas.microsoft.com/office/drawing/2017/model3d" xmlns:o="urn:schemas-microsoft-com:office:office" xmlns:r="http://schemas.openxmlformats.org/officeDocument/2006/relationships" xmlns:m="http://schemas.openxmlformats.org/officeDocument/2006/math" xmlns:v="urn:schemas-microsoft-com:vml" xmlns:wp14="http://schemas.microsoft.com/office/word/2010/wordprocessingDrawing" xmlns:wp="http://schemas.openxmlformats.org/drawingml/2006/wordprocessingDrawing" xmlns:w10="urn:schemas-microsoft-com:office:word" xmlns:w="http://schemas.openxmlformats.org/wordprocessingml/2006/main" xmlns:w14="http://schemas.microsoft.com/office/word/2010/wordml" xmlns:w15="http://schemas.microsoft.com/office/word/2012/wordml" xmlns:w16cex="http://schemas.microsoft.com/office/word/2018/wordml/cex" xmlns:w16cid="http://schemas.microsoft.com/office/word/2016/wordml/cid" xmlns:w16="http://schemas.microsoft.com/office/word/2018/wordml" xmlns:w16se="http://schemas.microsoft.com/office/word/2015/wordml/symex" xmlns:wpg="http://schemas.microsoft.com/office/word/2010/wordprocessingGroup" xmlns:wpi="http://schemas.microsoft.com/office/word/2010/wordprocessingInk" xmlns:wne="http://schemas.microsoft.com/office/word/2006/wordml" xmlns:wps="http://schemas.microsoft.com/office/word/2010/wordprocessingShape" mc:Ignorable="w14 w15 w16se w16cid w16 w16cex wp14">
   <w:p>
     <w:pPr>
-      <w:pStyle w:val="Kopfzeile"/>
+      <w:pStyle w:val="Header"/>
+    </w:pPr>
+  </w:p>
+</w:hdr>
+</file>
+
+<file path=word/header2.xml><?xml version="1.0" encoding="utf-8"?>
+<w:hdr xmlns:wpc="http://schemas.microsoft.com/office/word/2010/wordprocessingCanvas" xmlns:cx="http://schemas.microsoft.com/office/drawing/2014/chartex" xmlns:cx1="http://schemas.microsoft.com/office/drawing/2015/9/8/chartex" xmlns:cx2="http://schemas.microsoft.com/office/drawing/2015/10/21/chartex" xmlns:cx3="http://schemas.microsoft.com/office/drawing/2016/5/9/chartex" xmlns:cx4="http://schemas.microsoft.com/office/drawing/2016/5/10/chartex" xmlns:cx5="http://schemas.microsoft.com/office/drawing/2016/5/11/chartex" xmlns:cx6="http://schemas.microsoft.com/office/drawing/2016/5/12/chartex" xmlns:cx7="http://schemas.microsoft.com/office/drawing/2016/5/13/chartex" xmlns:cx8="http://schemas.microsoft.com/office/drawing/2016/5/14/chartex" xmlns:mc="http://schemas.openxmlformats.org/markup-compatibility/2006" xmlns:aink="http://schemas.microsoft.com/office/drawing/2016/ink" xmlns:am3d="http://schemas.microsoft.com/office/drawing/2017/model3d" xmlns:o="urn:schemas-microsoft-com:office:office" xmlns:r="http://schemas.openxmlformats.org/officeDocument/2006/relationships" xmlns:m="http://schemas.openxmlformats.org/officeDocument/2006/math" xmlns:v="urn:schemas-microsoft-com:vml" xmlns:wp14="http://schemas.microsoft.com/office/word/2010/wordprocessingDrawing" xmlns:wp="http://schemas.openxmlformats.org/drawingml/2006/wordprocessingDrawing" xmlns:w10="urn:schemas-microsoft-com:office:word" xmlns:w="http://schemas.openxmlformats.org/wordprocessingml/2006/main" xmlns:w14="http://schemas.microsoft.com/office/word/2010/wordml" xmlns:w15="http://schemas.microsoft.com/office/word/2012/wordml" xmlns:w16cex="http://schemas.microsoft.com/office/word/2018/wordml/cex" xmlns:w16cid="http://schemas.microsoft.com/office/word/2016/wordml/cid" xmlns:w16="http://schemas.microsoft.com/office/word/2018/wordml" xmlns:w16se="http://schemas.microsoft.com/office/word/2015/wordml/symex" xmlns:wpg="http://schemas.microsoft.com/office/word/2010/wordprocessingGroup" xmlns:wpi="http://schemas.microsoft.com/office/word/2010/wordprocessingInk" xmlns:wne="http://schemas.microsoft.com/office/word/2006/wordml" xmlns:wps="http://schemas.microsoft.com/office/word/2010/wordprocessingShape" mc:Ignorable="w14 w15 w16se w16cid w16 w16cex wp14">
+  <w:p>
+    <w:pPr>
+      <w:pStyle w:val="Header"/>
       <w:pBdr>
         <w:bottom w:val="single" w:sz="4" w:space="1" w:color="auto"/>
       </w:pBdr>
@@ -2194,7 +2216,7 @@
       <w:tab/>
     </w:r>
     <w:r>
-      <w:t>April</w:t>
+      <w:t>May</w:t>
     </w:r>
     <w:r>
       <w:t xml:space="preserve"> 20</w:t>
@@ -2209,11 +2231,11 @@
 </w:hdr>
 </file>
 
-<file path=word/header2.xml><?xml version="1.0" encoding="utf-8"?>
+<file path=word/header3.xml><?xml version="1.0" encoding="utf-8"?>
 <w:hdr xmlns:wpc="http://schemas.microsoft.com/office/word/2010/wordprocessingCanvas" xmlns:cx="http://schemas.microsoft.com/office/drawing/2014/chartex" xmlns:cx1="http://schemas.microsoft.com/office/drawing/2015/9/8/chartex" xmlns:cx2="http://schemas.microsoft.com/office/drawing/2015/10/21/chartex" xmlns:cx3="http://schemas.microsoft.com/office/drawing/2016/5/9/chartex" xmlns:cx4="http://schemas.microsoft.com/office/drawing/2016/5/10/chartex" xmlns:cx5="http://schemas.microsoft.com/office/drawing/2016/5/11/chartex" xmlns:cx6="http://schemas.microsoft.com/office/drawing/2016/5/12/chartex" xmlns:cx7="http://schemas.microsoft.com/office/drawing/2016/5/13/chartex" xmlns:cx8="http://schemas.microsoft.com/office/drawing/2016/5/14/chartex" xmlns:mc="http://schemas.openxmlformats.org/markup-compatibility/2006" xmlns:aink="http://schemas.microsoft.com/office/drawing/2016/ink" xmlns:am3d="http://schemas.microsoft.com/office/drawing/2017/model3d" xmlns:o="urn:schemas-microsoft-com:office:office" xmlns:r="http://schemas.openxmlformats.org/officeDocument/2006/relationships" xmlns:m="http://schemas.openxmlformats.org/officeDocument/2006/math" xmlns:v="urn:schemas-microsoft-com:vml" xmlns:wp14="http://schemas.microsoft.com/office/word/2010/wordprocessingDrawing" xmlns:wp="http://schemas.openxmlformats.org/drawingml/2006/wordprocessingDrawing" xmlns:w10="urn:schemas-microsoft-com:office:word" xmlns:w="http://schemas.openxmlformats.org/wordprocessingml/2006/main" xmlns:w14="http://schemas.microsoft.com/office/word/2010/wordml" xmlns:w15="http://schemas.microsoft.com/office/word/2012/wordml" xmlns:w16cex="http://schemas.microsoft.com/office/word/2018/wordml/cex" xmlns:w16cid="http://schemas.microsoft.com/office/word/2016/wordml/cid" xmlns:w16="http://schemas.microsoft.com/office/word/2018/wordml" xmlns:w16se="http://schemas.microsoft.com/office/word/2015/wordml/symex" xmlns:wpg="http://schemas.microsoft.com/office/word/2010/wordprocessingGroup" xmlns:wpi="http://schemas.microsoft.com/office/word/2010/wordprocessingInk" xmlns:wne="http://schemas.microsoft.com/office/word/2006/wordml" xmlns:wps="http://schemas.microsoft.com/office/word/2010/wordprocessingShape" mc:Ignorable="w14 w15 w16se w16cid w16 w16cex wp14">
   <w:p>
     <w:pPr>
-      <w:pStyle w:val="Kopfzeile"/>
+      <w:pStyle w:val="Header"/>
       <w:rPr>
         <w:lang w:val="de-DE"/>
       </w:rPr>
@@ -2298,7 +2320,7 @@
         <v:path o:extrusionok="f" gradientshapeok="t" o:connecttype="rect"/>
         <o:lock v:ext="edit" aspectratio="t"/>
       </v:shapetype>
-      <v:shape id="_x0000_i1029" type="#_x0000_t75" style="width:7.65pt;height:7.65pt" o:bullet="t">
+      <v:shape id="_x0000_i1028" type="#_x0000_t75" style="width:7.5pt;height:7.5pt" o:bullet="t">
         <v:imagedata r:id="rId1" o:title="Green Ball"/>
       </v:shape>
     </w:pict>
@@ -2941,7 +2963,7 @@
     <w:lvl w:ilvl="0">
       <w:start w:val="1"/>
       <w:numFmt w:val="decimal"/>
-      <w:pStyle w:val="berschrift1"/>
+      <w:pStyle w:val="Heading1"/>
       <w:lvlText w:val="%1"/>
       <w:lvlJc w:val="left"/>
       <w:pPr>
@@ -2954,7 +2976,7 @@
     <w:lvl w:ilvl="1">
       <w:start w:val="1"/>
       <w:numFmt w:val="decimal"/>
-      <w:pStyle w:val="berschrift2"/>
+      <w:pStyle w:val="Heading2"/>
       <w:lvlText w:val="%1.%2"/>
       <w:lvlJc w:val="left"/>
       <w:pPr>
@@ -2967,7 +2989,7 @@
     <w:lvl w:ilvl="2">
       <w:start w:val="1"/>
       <w:numFmt w:val="decimal"/>
-      <w:pStyle w:val="berschrift3"/>
+      <w:pStyle w:val="Heading3"/>
       <w:lvlText w:val="%1.%2.%3"/>
       <w:lvlJc w:val="left"/>
       <w:pPr>
@@ -2980,7 +3002,7 @@
     <w:lvl w:ilvl="3">
       <w:start w:val="1"/>
       <w:numFmt w:val="decimal"/>
-      <w:pStyle w:val="berschrift4"/>
+      <w:pStyle w:val="Heading4"/>
       <w:lvlText w:val="%1.%2.%3.%4"/>
       <w:lvlJc w:val="left"/>
       <w:pPr>
@@ -2993,7 +3015,7 @@
     <w:lvl w:ilvl="4">
       <w:start w:val="1"/>
       <w:numFmt w:val="decimal"/>
-      <w:pStyle w:val="berschrift5"/>
+      <w:pStyle w:val="Heading5"/>
       <w:lvlText w:val="%1.%2.%3.%4.%5"/>
       <w:lvlJc w:val="left"/>
       <w:pPr>
@@ -3006,7 +3028,7 @@
     <w:lvl w:ilvl="5">
       <w:start w:val="1"/>
       <w:numFmt w:val="decimal"/>
-      <w:pStyle w:val="berschrift6"/>
+      <w:pStyle w:val="Heading6"/>
       <w:lvlText w:val="%1.%2.%3.%4.%5.%6"/>
       <w:lvlJc w:val="left"/>
       <w:pPr>
@@ -3019,7 +3041,7 @@
     <w:lvl w:ilvl="6">
       <w:start w:val="1"/>
       <w:numFmt w:val="decimal"/>
-      <w:pStyle w:val="berschrift7"/>
+      <w:pStyle w:val="Heading7"/>
       <w:lvlText w:val="%1.%2.%3.%4.%5.%6.%7"/>
       <w:lvlJc w:val="left"/>
       <w:pPr>
@@ -3032,7 +3054,7 @@
     <w:lvl w:ilvl="7">
       <w:start w:val="1"/>
       <w:numFmt w:val="decimal"/>
-      <w:pStyle w:val="berschrift8"/>
+      <w:pStyle w:val="Heading8"/>
       <w:lvlText w:val="%1.%2.%3.%4.%5.%6.%7.%8"/>
       <w:lvlJc w:val="left"/>
       <w:pPr>
@@ -3045,7 +3067,7 @@
     <w:lvl w:ilvl="8">
       <w:start w:val="1"/>
       <w:numFmt w:val="decimal"/>
-      <w:pStyle w:val="berschrift9"/>
+      <w:pStyle w:val="Heading9"/>
       <w:lvlText w:val="%1.%2.%3.%4.%5.%6.%7.%8.%9"/>
       <w:lvlJc w:val="left"/>
       <w:pPr>
@@ -7084,7 +7106,7 @@
     <w:lsdException w:name="Unresolved Mention" w:semiHidden="1" w:unhideWhenUsed="1"/>
     <w:lsdException w:name="Smart Link" w:semiHidden="1" w:unhideWhenUsed="1"/>
   </w:latentStyles>
-  <w:style w:type="paragraph" w:default="1" w:styleId="Standard">
+  <w:style w:type="paragraph" w:default="1" w:styleId="Normal">
     <w:name w:val="Normal"/>
     <w:qFormat/>
     <w:rsid w:val="00080560"/>
@@ -7097,11 +7119,11 @@
       <w:lang w:val="en-US"/>
     </w:rPr>
   </w:style>
-  <w:style w:type="paragraph" w:styleId="berschrift1">
+  <w:style w:type="paragraph" w:styleId="Heading1">
     <w:name w:val="heading 1"/>
-    <w:basedOn w:val="Standard"/>
-    <w:next w:val="Textkrper"/>
-    <w:link w:val="berschrift1Zchn"/>
+    <w:basedOn w:val="Normal"/>
+    <w:next w:val="BodyText"/>
+    <w:link w:val="Heading1Char"/>
     <w:uiPriority w:val="9"/>
     <w:qFormat/>
     <w:rsid w:val="00D251E2"/>
@@ -7128,11 +7150,11 @@
       <w:szCs w:val="32"/>
     </w:rPr>
   </w:style>
-  <w:style w:type="paragraph" w:styleId="berschrift2">
+  <w:style w:type="paragraph" w:styleId="Heading2">
     <w:name w:val="heading 2"/>
-    <w:basedOn w:val="Standard"/>
-    <w:next w:val="Textkrper"/>
-    <w:link w:val="berschrift2Zchn"/>
+    <w:basedOn w:val="Normal"/>
+    <w:next w:val="BodyText"/>
+    <w:link w:val="Heading2Char"/>
     <w:uiPriority w:val="9"/>
     <w:unhideWhenUsed/>
     <w:qFormat/>
@@ -7160,11 +7182,11 @@
       <w:szCs w:val="32"/>
     </w:rPr>
   </w:style>
-  <w:style w:type="paragraph" w:styleId="berschrift3">
+  <w:style w:type="paragraph" w:styleId="Heading3">
     <w:name w:val="heading 3"/>
-    <w:basedOn w:val="Standard"/>
-    <w:next w:val="Textkrper"/>
-    <w:link w:val="berschrift3Zchn"/>
+    <w:basedOn w:val="Normal"/>
+    <w:next w:val="BodyText"/>
+    <w:link w:val="Heading3Char"/>
     <w:uiPriority w:val="9"/>
     <w:unhideWhenUsed/>
     <w:qFormat/>
@@ -7192,11 +7214,11 @@
       <w:szCs w:val="28"/>
     </w:rPr>
   </w:style>
-  <w:style w:type="paragraph" w:styleId="berschrift4">
+  <w:style w:type="paragraph" w:styleId="Heading4">
     <w:name w:val="heading 4"/>
-    <w:basedOn w:val="Standard"/>
-    <w:next w:val="Textkrper"/>
-    <w:link w:val="berschrift4Zchn"/>
+    <w:basedOn w:val="Normal"/>
+    <w:next w:val="BodyText"/>
+    <w:link w:val="Heading4Char"/>
     <w:uiPriority w:val="9"/>
     <w:unhideWhenUsed/>
     <w:qFormat/>
@@ -7222,11 +7244,11 @@
       <w:color w:val="4472C4" w:themeColor="accent1"/>
     </w:rPr>
   </w:style>
-  <w:style w:type="paragraph" w:styleId="berschrift5">
+  <w:style w:type="paragraph" w:styleId="Heading5">
     <w:name w:val="heading 5"/>
-    <w:basedOn w:val="Standard"/>
-    <w:next w:val="Textkrper"/>
-    <w:link w:val="berschrift5Zchn"/>
+    <w:basedOn w:val="Normal"/>
+    <w:next w:val="BodyText"/>
+    <w:link w:val="Heading5Char"/>
     <w:uiPriority w:val="9"/>
     <w:unhideWhenUsed/>
     <w:qFormat/>
@@ -7252,11 +7274,11 @@
       <w:color w:val="4472C4" w:themeColor="accent1"/>
     </w:rPr>
   </w:style>
-  <w:style w:type="paragraph" w:styleId="berschrift6">
+  <w:style w:type="paragraph" w:styleId="Heading6">
     <w:name w:val="heading 6"/>
-    <w:basedOn w:val="Standard"/>
-    <w:next w:val="Textkrper"/>
-    <w:link w:val="berschrift6Zchn"/>
+    <w:basedOn w:val="Normal"/>
+    <w:next w:val="BodyText"/>
+    <w:link w:val="Heading6Char"/>
     <w:uiPriority w:val="9"/>
     <w:unhideWhenUsed/>
     <w:qFormat/>
@@ -7276,11 +7298,11 @@
       <w:color w:val="4472C4" w:themeColor="accent1"/>
     </w:rPr>
   </w:style>
-  <w:style w:type="paragraph" w:styleId="berschrift7">
+  <w:style w:type="paragraph" w:styleId="Heading7">
     <w:name w:val="heading 7"/>
-    <w:basedOn w:val="Verzeichnis2"/>
-    <w:next w:val="Textkrper"/>
-    <w:link w:val="berschrift7Zchn"/>
+    <w:basedOn w:val="TOC2"/>
+    <w:next w:val="BodyText"/>
+    <w:link w:val="Heading7Char"/>
     <w:uiPriority w:val="9"/>
     <w:unhideWhenUsed/>
     <w:qFormat/>
@@ -7294,11 +7316,11 @@
       <w:outlineLvl w:val="6"/>
     </w:pPr>
   </w:style>
-  <w:style w:type="paragraph" w:styleId="berschrift8">
+  <w:style w:type="paragraph" w:styleId="Heading8">
     <w:name w:val="heading 8"/>
-    <w:basedOn w:val="Standard"/>
-    <w:next w:val="Textkrper"/>
-    <w:link w:val="berschrift8Zchn"/>
+    <w:basedOn w:val="Normal"/>
+    <w:next w:val="BodyText"/>
+    <w:link w:val="Heading8Char"/>
     <w:uiPriority w:val="9"/>
     <w:unhideWhenUsed/>
     <w:qFormat/>
@@ -7318,11 +7340,11 @@
       <w:color w:val="4472C4" w:themeColor="accent1"/>
     </w:rPr>
   </w:style>
-  <w:style w:type="paragraph" w:styleId="berschrift9">
+  <w:style w:type="paragraph" w:styleId="Heading9">
     <w:name w:val="heading 9"/>
-    <w:basedOn w:val="Standard"/>
-    <w:next w:val="Textkrper"/>
-    <w:link w:val="berschrift9Zchn"/>
+    <w:basedOn w:val="Normal"/>
+    <w:next w:val="BodyText"/>
+    <w:link w:val="Heading9Char"/>
     <w:uiPriority w:val="9"/>
     <w:unhideWhenUsed/>
     <w:qFormat/>
@@ -7342,13 +7364,13 @@
       <w:color w:val="4472C4" w:themeColor="accent1"/>
     </w:rPr>
   </w:style>
-  <w:style w:type="character" w:default="1" w:styleId="Absatz-Standardschriftart">
+  <w:style w:type="character" w:default="1" w:styleId="DefaultParagraphFont">
     <w:name w:val="Default Paragraph Font"/>
     <w:uiPriority w:val="1"/>
     <w:semiHidden/>
     <w:unhideWhenUsed/>
   </w:style>
-  <w:style w:type="table" w:default="1" w:styleId="NormaleTabelle">
+  <w:style w:type="table" w:default="1" w:styleId="TableNormal">
     <w:name w:val="Normal Table"/>
     <w:uiPriority w:val="99"/>
     <w:semiHidden/>
@@ -7363,16 +7385,16 @@
       </w:tblCellMar>
     </w:tblPr>
   </w:style>
-  <w:style w:type="numbering" w:default="1" w:styleId="KeineListe">
+  <w:style w:type="numbering" w:default="1" w:styleId="NoList">
     <w:name w:val="No List"/>
     <w:uiPriority w:val="99"/>
     <w:semiHidden/>
     <w:unhideWhenUsed/>
   </w:style>
-  <w:style w:type="character" w:customStyle="1" w:styleId="berschrift1Zchn">
-    <w:name w:val="Überschrift 1 Zchn"/>
-    <w:basedOn w:val="Absatz-Standardschriftart"/>
-    <w:link w:val="berschrift1"/>
+  <w:style w:type="character" w:customStyle="1" w:styleId="Heading1Char">
+    <w:name w:val="Heading 1 Char"/>
+    <w:basedOn w:val="DefaultParagraphFont"/>
+    <w:link w:val="Heading1"/>
     <w:uiPriority w:val="9"/>
     <w:rsid w:val="00D251E2"/>
     <w:rPr>
@@ -7385,10 +7407,10 @@
       <w:lang w:val="en-US"/>
     </w:rPr>
   </w:style>
-  <w:style w:type="character" w:customStyle="1" w:styleId="berschrift2Zchn">
-    <w:name w:val="Überschrift 2 Zchn"/>
-    <w:basedOn w:val="Absatz-Standardschriftart"/>
-    <w:link w:val="berschrift2"/>
+  <w:style w:type="character" w:customStyle="1" w:styleId="Heading2Char">
+    <w:name w:val="Heading 2 Char"/>
+    <w:basedOn w:val="DefaultParagraphFont"/>
+    <w:link w:val="Heading2"/>
     <w:uiPriority w:val="9"/>
     <w:rsid w:val="003B3D99"/>
     <w:rPr>
@@ -7400,10 +7422,10 @@
       <w:lang w:val="en-US"/>
     </w:rPr>
   </w:style>
-  <w:style w:type="character" w:customStyle="1" w:styleId="berschrift3Zchn">
-    <w:name w:val="Überschrift 3 Zchn"/>
-    <w:basedOn w:val="Absatz-Standardschriftart"/>
-    <w:link w:val="berschrift3"/>
+  <w:style w:type="character" w:customStyle="1" w:styleId="Heading3Char">
+    <w:name w:val="Heading 3 Char"/>
+    <w:basedOn w:val="DefaultParagraphFont"/>
+    <w:link w:val="Heading3"/>
     <w:uiPriority w:val="9"/>
     <w:rsid w:val="008E39D7"/>
     <w:rPr>
@@ -7416,10 +7438,10 @@
       <w:lang w:val="en-US"/>
     </w:rPr>
   </w:style>
-  <w:style w:type="character" w:customStyle="1" w:styleId="berschrift4Zchn">
-    <w:name w:val="Überschrift 4 Zchn"/>
-    <w:basedOn w:val="Absatz-Standardschriftart"/>
-    <w:link w:val="berschrift4"/>
+  <w:style w:type="character" w:customStyle="1" w:styleId="Heading4Char">
+    <w:name w:val="Heading 4 Char"/>
+    <w:basedOn w:val="DefaultParagraphFont"/>
+    <w:link w:val="Heading4"/>
     <w:uiPriority w:val="9"/>
     <w:rsid w:val="003B3D99"/>
     <w:rPr>
@@ -7431,10 +7453,10 @@
       <w:lang w:val="en-US"/>
     </w:rPr>
   </w:style>
-  <w:style w:type="character" w:customStyle="1" w:styleId="berschrift5Zchn">
-    <w:name w:val="Überschrift 5 Zchn"/>
-    <w:basedOn w:val="Absatz-Standardschriftart"/>
-    <w:link w:val="berschrift5"/>
+  <w:style w:type="character" w:customStyle="1" w:styleId="Heading5Char">
+    <w:name w:val="Heading 5 Char"/>
+    <w:basedOn w:val="DefaultParagraphFont"/>
+    <w:link w:val="Heading5"/>
     <w:uiPriority w:val="9"/>
     <w:rsid w:val="003B3D99"/>
     <w:rPr>
@@ -7446,10 +7468,10 @@
       <w:lang w:val="en-US"/>
     </w:rPr>
   </w:style>
-  <w:style w:type="character" w:customStyle="1" w:styleId="berschrift6Zchn">
-    <w:name w:val="Überschrift 6 Zchn"/>
-    <w:basedOn w:val="Absatz-Standardschriftart"/>
-    <w:link w:val="berschrift6"/>
+  <w:style w:type="character" w:customStyle="1" w:styleId="Heading6Char">
+    <w:name w:val="Heading 6 Char"/>
+    <w:basedOn w:val="DefaultParagraphFont"/>
+    <w:link w:val="Heading6"/>
     <w:uiPriority w:val="9"/>
     <w:rsid w:val="00011800"/>
     <w:rPr>
@@ -7459,10 +7481,10 @@
       <w:lang w:val="en-US"/>
     </w:rPr>
   </w:style>
-  <w:style w:type="character" w:customStyle="1" w:styleId="berschrift7Zchn">
-    <w:name w:val="Überschrift 7 Zchn"/>
-    <w:basedOn w:val="Absatz-Standardschriftart"/>
-    <w:link w:val="berschrift7"/>
+  <w:style w:type="character" w:customStyle="1" w:styleId="Heading7Char">
+    <w:name w:val="Heading 7 Char"/>
+    <w:basedOn w:val="DefaultParagraphFont"/>
+    <w:link w:val="Heading7"/>
     <w:uiPriority w:val="9"/>
     <w:rsid w:val="003A7A2C"/>
     <w:rPr>
@@ -7472,10 +7494,10 @@
       <w:lang w:val="en-US"/>
     </w:rPr>
   </w:style>
-  <w:style w:type="character" w:customStyle="1" w:styleId="berschrift8Zchn">
-    <w:name w:val="Überschrift 8 Zchn"/>
-    <w:basedOn w:val="Absatz-Standardschriftart"/>
-    <w:link w:val="berschrift8"/>
+  <w:style w:type="character" w:customStyle="1" w:styleId="Heading8Char">
+    <w:name w:val="Heading 8 Char"/>
+    <w:basedOn w:val="DefaultParagraphFont"/>
+    <w:link w:val="Heading8"/>
     <w:uiPriority w:val="9"/>
     <w:rsid w:val="00011800"/>
     <w:rPr>
@@ -7485,10 +7507,10 @@
       <w:lang w:val="en-US"/>
     </w:rPr>
   </w:style>
-  <w:style w:type="character" w:customStyle="1" w:styleId="berschrift9Zchn">
-    <w:name w:val="Überschrift 9 Zchn"/>
-    <w:basedOn w:val="Absatz-Standardschriftart"/>
-    <w:link w:val="berschrift9"/>
+  <w:style w:type="character" w:customStyle="1" w:styleId="Heading9Char">
+    <w:name w:val="Heading 9 Char"/>
+    <w:basedOn w:val="DefaultParagraphFont"/>
+    <w:link w:val="Heading9"/>
     <w:uiPriority w:val="9"/>
     <w:rsid w:val="00011800"/>
     <w:rPr>
@@ -7498,20 +7520,20 @@
       <w:lang w:val="en-US"/>
     </w:rPr>
   </w:style>
-  <w:style w:type="paragraph" w:styleId="Textkrper">
+  <w:style w:type="paragraph" w:styleId="BodyText">
     <w:name w:val="Body Text"/>
-    <w:basedOn w:val="Standard"/>
-    <w:link w:val="TextkrperZchn"/>
+    <w:basedOn w:val="Normal"/>
+    <w:link w:val="BodyTextChar"/>
     <w:qFormat/>
     <w:rsid w:val="00011800"/>
     <w:pPr>
       <w:spacing w:line="160" w:lineRule="atLeast"/>
     </w:pPr>
   </w:style>
-  <w:style w:type="character" w:customStyle="1" w:styleId="TextkrperZchn">
-    <w:name w:val="Textkörper Zchn"/>
-    <w:basedOn w:val="Absatz-Standardschriftart"/>
-    <w:link w:val="Textkrper"/>
+  <w:style w:type="character" w:customStyle="1" w:styleId="BodyTextChar">
+    <w:name w:val="Body Text Char"/>
+    <w:basedOn w:val="DefaultParagraphFont"/>
+    <w:link w:val="BodyText"/>
     <w:rsid w:val="00011800"/>
     <w:rPr>
       <w:rFonts w:ascii="Times New Roman" w:hAnsi="Times New Roman"/>
@@ -7521,8 +7543,8 @@
   </w:style>
   <w:style w:type="paragraph" w:customStyle="1" w:styleId="FirstParagraph">
     <w:name w:val="First Paragraph"/>
-    <w:basedOn w:val="Textkrper"/>
-    <w:next w:val="Textkrper"/>
+    <w:basedOn w:val="BodyText"/>
+    <w:next w:val="BodyText"/>
     <w:qFormat/>
     <w:rsid w:val="00080560"/>
     <w:pPr>
@@ -7531,17 +7553,17 @@
   </w:style>
   <w:style w:type="paragraph" w:customStyle="1" w:styleId="Compact">
     <w:name w:val="Compact"/>
-    <w:basedOn w:val="Textkrper"/>
+    <w:basedOn w:val="BodyText"/>
     <w:qFormat/>
     <w:rsid w:val="009367DE"/>
     <w:pPr>
       <w:spacing w:before="60" w:after="60"/>
     </w:pPr>
   </w:style>
-  <w:style w:type="paragraph" w:styleId="Blocktext">
+  <w:style w:type="paragraph" w:styleId="BlockText">
     <w:name w:val="Block Text"/>
-    <w:basedOn w:val="Textkrper"/>
-    <w:next w:val="Textkrper"/>
+    <w:basedOn w:val="BodyText"/>
+    <w:next w:val="BodyText"/>
     <w:uiPriority w:val="9"/>
     <w:unhideWhenUsed/>
     <w:qFormat/>
@@ -7556,10 +7578,10 @@
       <w:szCs w:val="20"/>
     </w:rPr>
   </w:style>
-  <w:style w:type="paragraph" w:styleId="Funotentext">
+  <w:style w:type="paragraph" w:styleId="FootnoteText">
     <w:name w:val="footnote text"/>
-    <w:basedOn w:val="Standard"/>
-    <w:link w:val="FunotentextZchn"/>
+    <w:basedOn w:val="Normal"/>
+    <w:link w:val="FootnoteTextChar"/>
     <w:uiPriority w:val="9"/>
     <w:unhideWhenUsed/>
     <w:qFormat/>
@@ -7572,10 +7594,10 @@
       <w:sz w:val="16"/>
     </w:rPr>
   </w:style>
-  <w:style w:type="character" w:customStyle="1" w:styleId="FunotentextZchn">
-    <w:name w:val="Fußnotentext Zchn"/>
-    <w:basedOn w:val="Absatz-Standardschriftart"/>
-    <w:link w:val="Funotentext"/>
+  <w:style w:type="character" w:customStyle="1" w:styleId="FootnoteTextChar">
+    <w:name w:val="Footnote Text Char"/>
+    <w:basedOn w:val="DefaultParagraphFont"/>
+    <w:link w:val="FootnoteText"/>
     <w:uiPriority w:val="9"/>
     <w:rsid w:val="00397A6B"/>
     <w:rPr>
@@ -7586,7 +7608,7 @@
   </w:style>
   <w:style w:type="paragraph" w:customStyle="1" w:styleId="DefinitionTerm">
     <w:name w:val="Definition Term"/>
-    <w:basedOn w:val="Standard"/>
+    <w:basedOn w:val="Normal"/>
     <w:next w:val="Definition"/>
     <w:rsid w:val="00011800"/>
     <w:pPr>
@@ -7600,12 +7622,12 @@
   </w:style>
   <w:style w:type="paragraph" w:customStyle="1" w:styleId="Definition">
     <w:name w:val="Definition"/>
-    <w:basedOn w:val="Standard"/>
+    <w:basedOn w:val="Normal"/>
     <w:rsid w:val="00011800"/>
   </w:style>
   <w:style w:type="paragraph" w:customStyle="1" w:styleId="TableCaption">
     <w:name w:val="Table Caption"/>
-    <w:basedOn w:val="Beschriftung"/>
+    <w:basedOn w:val="Caption"/>
     <w:rsid w:val="008F5DB3"/>
     <w:pPr>
       <w:keepNext/>
@@ -7626,7 +7648,7 @@
   </w:style>
   <w:style w:type="paragraph" w:customStyle="1" w:styleId="ImageCaption">
     <w:name w:val="Image Caption"/>
-    <w:basedOn w:val="Beschriftung"/>
+    <w:basedOn w:val="Caption"/>
     <w:rsid w:val="009E2A87"/>
     <w:pPr>
       <w:numPr>
@@ -7646,7 +7668,7 @@
   </w:style>
   <w:style w:type="character" w:customStyle="1" w:styleId="VerbatimChar">
     <w:name w:val="Verbatim Char"/>
-    <w:basedOn w:val="Absatz-Standardschriftart"/>
+    <w:basedOn w:val="DefaultParagraphFont"/>
     <w:link w:val="SourceCode"/>
     <w:rsid w:val="00912A8B"/>
     <w:rPr>
@@ -7654,9 +7676,9 @@
       <w:sz w:val="18"/>
     </w:rPr>
   </w:style>
-  <w:style w:type="character" w:styleId="Funotenzeichen">
+  <w:style w:type="character" w:styleId="FootnoteReference">
     <w:name w:val="footnote reference"/>
-    <w:basedOn w:val="Absatz-Standardschriftart"/>
+    <w:basedOn w:val="DefaultParagraphFont"/>
     <w:rsid w:val="00011800"/>
     <w:rPr>
       <w:vertAlign w:val="superscript"/>
@@ -7664,7 +7686,7 @@
   </w:style>
   <w:style w:type="character" w:styleId="Hyperlink">
     <w:name w:val="Hyperlink"/>
-    <w:basedOn w:val="Absatz-Standardschriftart"/>
+    <w:basedOn w:val="DefaultParagraphFont"/>
     <w:uiPriority w:val="99"/>
     <w:rsid w:val="00D06DB4"/>
     <w:rPr>
@@ -7676,8 +7698,8 @@
   </w:style>
   <w:style w:type="paragraph" w:customStyle="1" w:styleId="Disclaimer">
     <w:name w:val="Disclaimer"/>
-    <w:basedOn w:val="Standard"/>
-    <w:next w:val="Textkrper"/>
+    <w:basedOn w:val="Normal"/>
+    <w:next w:val="BodyText"/>
     <w:qFormat/>
     <w:rsid w:val="00FA52C0"/>
     <w:pPr>
@@ -7695,8 +7717,8 @@
   </w:style>
   <w:style w:type="paragraph" w:customStyle="1" w:styleId="NewPage">
     <w:name w:val="NewPage"/>
-    <w:basedOn w:val="Textkrper"/>
-    <w:next w:val="Textkrper"/>
+    <w:basedOn w:val="BodyText"/>
+    <w:next w:val="BodyText"/>
     <w:qFormat/>
     <w:rsid w:val="00E934E8"/>
     <w:pPr>
@@ -7709,8 +7731,8 @@
   </w:style>
   <w:style w:type="paragraph" w:customStyle="1" w:styleId="TableTitle">
     <w:name w:val="Table Title"/>
-    <w:basedOn w:val="Textkrper"/>
-    <w:next w:val="Textkrper"/>
+    <w:basedOn w:val="BodyText"/>
+    <w:next w:val="BodyText"/>
     <w:qFormat/>
     <w:rsid w:val="00011800"/>
     <w:pPr>
@@ -7724,7 +7746,7 @@
   </w:style>
   <w:style w:type="table" w:customStyle="1" w:styleId="Table">
     <w:name w:val="Table"/>
-    <w:basedOn w:val="NormaleTabelle"/>
+    <w:basedOn w:val="TableNormal"/>
     <w:uiPriority w:val="99"/>
     <w:rsid w:val="001952AB"/>
     <w:rPr>
@@ -7763,10 +7785,10 @@
       </w:tcPr>
     </w:tblStylePr>
   </w:style>
-  <w:style w:type="paragraph" w:styleId="Beschriftung">
+  <w:style w:type="paragraph" w:styleId="Caption">
     <w:name w:val="caption"/>
-    <w:basedOn w:val="Standard"/>
-    <w:next w:val="Standard"/>
+    <w:basedOn w:val="Normal"/>
+    <w:next w:val="Normal"/>
     <w:uiPriority w:val="35"/>
     <w:semiHidden/>
     <w:unhideWhenUsed/>
@@ -7780,10 +7802,10 @@
       <w:szCs w:val="18"/>
     </w:rPr>
   </w:style>
-  <w:style w:type="paragraph" w:styleId="Kopfzeile">
+  <w:style w:type="paragraph" w:styleId="Header">
     <w:name w:val="header"/>
-    <w:basedOn w:val="Standard"/>
-    <w:link w:val="KopfzeileZchn"/>
+    <w:basedOn w:val="Normal"/>
+    <w:link w:val="HeaderChar"/>
     <w:unhideWhenUsed/>
     <w:rsid w:val="00E8175A"/>
     <w:pPr>
@@ -7794,10 +7816,10 @@
       <w:spacing w:after="240"/>
     </w:pPr>
   </w:style>
-  <w:style w:type="character" w:customStyle="1" w:styleId="KopfzeileZchn">
-    <w:name w:val="Kopfzeile Zchn"/>
-    <w:basedOn w:val="Absatz-Standardschriftart"/>
-    <w:link w:val="Kopfzeile"/>
+  <w:style w:type="character" w:customStyle="1" w:styleId="HeaderChar">
+    <w:name w:val="Header Char"/>
+    <w:basedOn w:val="DefaultParagraphFont"/>
+    <w:link w:val="Header"/>
     <w:rsid w:val="00E8175A"/>
     <w:rPr>
       <w:rFonts w:ascii="Times New Roman" w:hAnsi="Times New Roman"/>
@@ -7805,10 +7827,10 @@
       <w:lang w:val="en-US"/>
     </w:rPr>
   </w:style>
-  <w:style w:type="paragraph" w:styleId="Fuzeile">
+  <w:style w:type="paragraph" w:styleId="Footer">
     <w:name w:val="footer"/>
-    <w:basedOn w:val="Standard"/>
-    <w:link w:val="FuzeileZchn"/>
+    <w:basedOn w:val="Normal"/>
+    <w:link w:val="FooterChar"/>
     <w:uiPriority w:val="99"/>
     <w:unhideWhenUsed/>
     <w:rsid w:val="004D4F6A"/>
@@ -7820,10 +7842,10 @@
       <w:spacing w:after="0"/>
     </w:pPr>
   </w:style>
-  <w:style w:type="character" w:customStyle="1" w:styleId="FuzeileZchn">
-    <w:name w:val="Fußzeile Zchn"/>
-    <w:basedOn w:val="Absatz-Standardschriftart"/>
-    <w:link w:val="Fuzeile"/>
+  <w:style w:type="character" w:customStyle="1" w:styleId="FooterChar">
+    <w:name w:val="Footer Char"/>
+    <w:basedOn w:val="DefaultParagraphFont"/>
+    <w:link w:val="Footer"/>
     <w:uiPriority w:val="99"/>
     <w:rsid w:val="004D4F6A"/>
     <w:rPr>
@@ -7834,8 +7856,8 @@
   </w:style>
   <w:style w:type="paragraph" w:customStyle="1" w:styleId="Abstract">
     <w:name w:val="Abstract"/>
-    <w:basedOn w:val="Standard"/>
-    <w:next w:val="Textkrper"/>
+    <w:basedOn w:val="Normal"/>
+    <w:next w:val="BodyText"/>
     <w:qFormat/>
     <w:rsid w:val="005B459A"/>
     <w:pPr>
@@ -7851,7 +7873,7 @@
   </w:style>
   <w:style w:type="paragraph" w:customStyle="1" w:styleId="Author">
     <w:name w:val="Author"/>
-    <w:next w:val="Textkrper"/>
+    <w:next w:val="BodyText"/>
     <w:qFormat/>
     <w:rsid w:val="00F379B3"/>
     <w:pPr>
@@ -7866,10 +7888,10 @@
       <w:lang w:val="en-US"/>
     </w:rPr>
   </w:style>
-  <w:style w:type="paragraph" w:styleId="Datum">
+  <w:style w:type="paragraph" w:styleId="Date">
     <w:name w:val="Date"/>
-    <w:next w:val="Textkrper"/>
-    <w:link w:val="DatumZchn"/>
+    <w:next w:val="BodyText"/>
+    <w:link w:val="DateChar"/>
     <w:qFormat/>
     <w:rsid w:val="006E7B35"/>
     <w:pPr>
@@ -7883,10 +7905,10 @@
       <w:lang w:val="en-US"/>
     </w:rPr>
   </w:style>
-  <w:style w:type="character" w:customStyle="1" w:styleId="DatumZchn">
-    <w:name w:val="Datum Zchn"/>
-    <w:basedOn w:val="Absatz-Standardschriftart"/>
-    <w:link w:val="Datum"/>
+  <w:style w:type="character" w:customStyle="1" w:styleId="DateChar">
+    <w:name w:val="Date Char"/>
+    <w:basedOn w:val="DefaultParagraphFont"/>
+    <w:link w:val="Date"/>
     <w:rsid w:val="006E7B35"/>
     <w:rPr>
       <w:rFonts w:ascii="Calibri" w:hAnsi="Calibri"/>
@@ -7894,11 +7916,11 @@
       <w:lang w:val="en-US"/>
     </w:rPr>
   </w:style>
-  <w:style w:type="paragraph" w:styleId="Untertitel">
+  <w:style w:type="paragraph" w:styleId="Subtitle">
     <w:name w:val="Subtitle"/>
-    <w:basedOn w:val="Titel"/>
-    <w:next w:val="Textkrper"/>
-    <w:link w:val="UntertitelZchn"/>
+    <w:basedOn w:val="Title"/>
+    <w:next w:val="BodyText"/>
+    <w:link w:val="SubtitleChar"/>
     <w:qFormat/>
     <w:rsid w:val="00C316F7"/>
     <w:pPr>
@@ -7912,10 +7934,10 @@
       <w:szCs w:val="30"/>
     </w:rPr>
   </w:style>
-  <w:style w:type="character" w:customStyle="1" w:styleId="UntertitelZchn">
-    <w:name w:val="Untertitel Zchn"/>
-    <w:basedOn w:val="Absatz-Standardschriftart"/>
-    <w:link w:val="Untertitel"/>
+  <w:style w:type="character" w:customStyle="1" w:styleId="SubtitleChar">
+    <w:name w:val="Subtitle Char"/>
+    <w:basedOn w:val="DefaultParagraphFont"/>
+    <w:link w:val="Subtitle"/>
     <w:rsid w:val="00C316F7"/>
     <w:rPr>
       <w:rFonts w:ascii="Calibri" w:eastAsiaTheme="majorEastAsia" w:hAnsi="Calibri" w:cstheme="majorBidi"/>
@@ -7925,11 +7947,11 @@
       <w:lang w:val="en-US"/>
     </w:rPr>
   </w:style>
-  <w:style w:type="paragraph" w:styleId="Titel">
+  <w:style w:type="paragraph" w:styleId="Title">
     <w:name w:val="Title"/>
-    <w:basedOn w:val="Standard"/>
-    <w:next w:val="Textkrper"/>
-    <w:link w:val="TitelZchn"/>
+    <w:basedOn w:val="Normal"/>
+    <w:next w:val="BodyText"/>
+    <w:link w:val="TitleChar"/>
     <w:qFormat/>
     <w:rsid w:val="00DC71EA"/>
     <w:pPr>
@@ -7946,10 +7968,10 @@
       <w:szCs w:val="36"/>
     </w:rPr>
   </w:style>
-  <w:style w:type="character" w:customStyle="1" w:styleId="TitelZchn">
-    <w:name w:val="Titel Zchn"/>
-    <w:basedOn w:val="Absatz-Standardschriftart"/>
-    <w:link w:val="Titel"/>
+  <w:style w:type="character" w:customStyle="1" w:styleId="TitleChar">
+    <w:name w:val="Title Char"/>
+    <w:basedOn w:val="DefaultParagraphFont"/>
+    <w:link w:val="Title"/>
     <w:rsid w:val="00DC71EA"/>
     <w:rPr>
       <w:rFonts w:ascii="Calibri" w:eastAsiaTheme="majorEastAsia" w:hAnsi="Calibri" w:cstheme="majorBidi"/>
@@ -7960,10 +7982,10 @@
       <w:lang w:val="en-US"/>
     </w:rPr>
   </w:style>
-  <w:style w:type="paragraph" w:styleId="Sprechblasentext">
+  <w:style w:type="paragraph" w:styleId="BalloonText">
     <w:name w:val="Balloon Text"/>
-    <w:basedOn w:val="Standard"/>
-    <w:link w:val="SprechblasentextZchn"/>
+    <w:basedOn w:val="Normal"/>
+    <w:link w:val="BalloonTextChar"/>
     <w:uiPriority w:val="99"/>
     <w:semiHidden/>
     <w:unhideWhenUsed/>
@@ -7977,10 +7999,10 @@
       <w:szCs w:val="18"/>
     </w:rPr>
   </w:style>
-  <w:style w:type="character" w:customStyle="1" w:styleId="SprechblasentextZchn">
-    <w:name w:val="Sprechblasentext Zchn"/>
-    <w:basedOn w:val="Absatz-Standardschriftart"/>
-    <w:link w:val="Sprechblasentext"/>
+  <w:style w:type="character" w:customStyle="1" w:styleId="BalloonTextChar">
+    <w:name w:val="Balloon Text Char"/>
+    <w:basedOn w:val="DefaultParagraphFont"/>
+    <w:link w:val="BalloonText"/>
     <w:uiPriority w:val="99"/>
     <w:semiHidden/>
     <w:rsid w:val="001E4AED"/>
@@ -7991,10 +8013,10 @@
       <w:lang w:val="en-US"/>
     </w:rPr>
   </w:style>
-  <w:style w:type="paragraph" w:styleId="Inhaltsverzeichnisberschrift">
+  <w:style w:type="paragraph" w:styleId="TOCHeading">
     <w:name w:val="TOC Heading"/>
-    <w:basedOn w:val="berschrift1"/>
-    <w:next w:val="Textkrper"/>
+    <w:basedOn w:val="Heading1"/>
+    <w:next w:val="BodyText"/>
     <w:uiPriority w:val="39"/>
     <w:unhideWhenUsed/>
     <w:qFormat/>
@@ -8011,10 +8033,10 @@
       <w:u w:val="single"/>
     </w:rPr>
   </w:style>
-  <w:style w:type="paragraph" w:styleId="Verzeichnis1">
+  <w:style w:type="paragraph" w:styleId="TOC1">
     <w:name w:val="toc 1"/>
-    <w:basedOn w:val="Standard"/>
-    <w:next w:val="Standard"/>
+    <w:basedOn w:val="Normal"/>
+    <w:next w:val="Normal"/>
     <w:autoRedefine/>
     <w:uiPriority w:val="39"/>
     <w:unhideWhenUsed/>
@@ -8031,10 +8053,10 @@
       <w:b/>
     </w:rPr>
   </w:style>
-  <w:style w:type="paragraph" w:styleId="Verzeichnis2">
+  <w:style w:type="paragraph" w:styleId="TOC2">
     <w:name w:val="toc 2"/>
-    <w:basedOn w:val="Standard"/>
-    <w:next w:val="Standard"/>
+    <w:basedOn w:val="Normal"/>
+    <w:next w:val="Normal"/>
     <w:autoRedefine/>
     <w:uiPriority w:val="39"/>
     <w:unhideWhenUsed/>
@@ -8051,10 +8073,10 @@
       <w:rFonts w:asciiTheme="majorHAnsi" w:hAnsiTheme="majorHAnsi"/>
     </w:rPr>
   </w:style>
-  <w:style w:type="paragraph" w:styleId="Verzeichnis3">
+  <w:style w:type="paragraph" w:styleId="TOC3">
     <w:name w:val="toc 3"/>
-    <w:basedOn w:val="Standard"/>
-    <w:next w:val="Standard"/>
+    <w:basedOn w:val="Normal"/>
+    <w:next w:val="Normal"/>
     <w:autoRedefine/>
     <w:uiPriority w:val="39"/>
     <w:unhideWhenUsed/>
@@ -8071,10 +8093,10 @@
       <w:rFonts w:asciiTheme="majorHAnsi" w:hAnsiTheme="majorHAnsi"/>
     </w:rPr>
   </w:style>
-  <w:style w:type="paragraph" w:styleId="Verzeichnis4">
+  <w:style w:type="paragraph" w:styleId="TOC4">
     <w:name w:val="toc 4"/>
-    <w:basedOn w:val="Standard"/>
-    <w:next w:val="Standard"/>
+    <w:basedOn w:val="Normal"/>
+    <w:next w:val="Normal"/>
     <w:autoRedefine/>
     <w:uiPriority w:val="39"/>
     <w:unhideWhenUsed/>
@@ -8092,9 +8114,9 @@
       <w:noProof/>
     </w:rPr>
   </w:style>
-  <w:style w:type="paragraph" w:styleId="Listenabsatz">
+  <w:style w:type="paragraph" w:styleId="ListParagraph">
     <w:name w:val="List Paragraph"/>
-    <w:basedOn w:val="Standard"/>
+    <w:basedOn w:val="Normal"/>
     <w:uiPriority w:val="34"/>
     <w:qFormat/>
     <w:rsid w:val="00772B6F"/>
@@ -8105,7 +8127,7 @@
   </w:style>
   <w:style w:type="paragraph" w:customStyle="1" w:styleId="SourceCode">
     <w:name w:val="Source Code"/>
-    <w:basedOn w:val="Standard"/>
+    <w:basedOn w:val="Normal"/>
     <w:link w:val="VerbatimChar"/>
     <w:rsid w:val="00912A8B"/>
     <w:pPr>
@@ -8118,9 +8140,9 @@
       <w:lang w:val="de-DE"/>
     </w:rPr>
   </w:style>
-  <w:style w:type="character" w:styleId="NichtaufgelsteErwhnung">
+  <w:style w:type="character" w:styleId="UnresolvedMention">
     <w:name w:val="Unresolved Mention"/>
-    <w:basedOn w:val="Absatz-Standardschriftart"/>
+    <w:basedOn w:val="DefaultParagraphFont"/>
     <w:uiPriority w:val="99"/>
     <w:semiHidden/>
     <w:unhideWhenUsed/>
@@ -8130,9 +8152,9 @@
       <w:shd w:val="clear" w:color="auto" w:fill="E1DFDD"/>
     </w:rPr>
   </w:style>
-  <w:style w:type="character" w:styleId="BesuchterLink">
+  <w:style w:type="character" w:styleId="FollowedHyperlink">
     <w:name w:val="FollowedHyperlink"/>
-    <w:basedOn w:val="Absatz-Standardschriftart"/>
+    <w:basedOn w:val="DefaultParagraphFont"/>
     <w:uiPriority w:val="99"/>
     <w:semiHidden/>
     <w:unhideWhenUsed/>
@@ -8144,7 +8166,7 @@
   </w:style>
   <w:style w:type="paragraph" w:customStyle="1" w:styleId="FIXCompact">
     <w:name w:val="FIXCompact"/>
-    <w:basedOn w:val="Textkrper"/>
+    <w:basedOn w:val="BodyText"/>
     <w:qFormat/>
     <w:rsid w:val="00D254B6"/>
     <w:pPr>
@@ -8194,8 +8216,8 @@
   </w:style>
   <w:style w:type="paragraph" w:customStyle="1" w:styleId="Annex">
     <w:name w:val="Annex"/>
-    <w:basedOn w:val="Textkrper"/>
-    <w:next w:val="Textkrper"/>
+    <w:basedOn w:val="BodyText"/>
+    <w:next w:val="BodyText"/>
     <w:qFormat/>
     <w:rsid w:val="00A201AA"/>
     <w:pPr>
@@ -8210,7 +8232,7 @@
   </w:style>
   <w:style w:type="paragraph" w:customStyle="1" w:styleId="PlantUMLSequence">
     <w:name w:val="PlantUML Sequence"/>
-    <w:basedOn w:val="Textkrper"/>
+    <w:basedOn w:val="BodyText"/>
     <w:qFormat/>
     <w:rsid w:val="00DB12D6"/>
     <w:pPr>
@@ -8224,7 +8246,7 @@
   </w:style>
   <w:style w:type="paragraph" w:customStyle="1" w:styleId="PlantUMLComponent">
     <w:name w:val="PlantUML Component"/>
-    <w:basedOn w:val="Textkrper"/>
+    <w:basedOn w:val="BodyText"/>
     <w:qFormat/>
     <w:rsid w:val="00DB12D6"/>
     <w:pPr>
@@ -8238,7 +8260,7 @@
   </w:style>
   <w:style w:type="paragraph" w:customStyle="1" w:styleId="ZeroSpacing">
     <w:name w:val="ZeroSpacing"/>
-    <w:basedOn w:val="Textkrper"/>
+    <w:basedOn w:val="BodyText"/>
     <w:qFormat/>
     <w:rsid w:val="00F47755"/>
     <w:pPr>

</xml_diff>